<commit_message>
Changes to the pair programming log
</commit_message>
<xml_diff>
--- a/Pair Programming log.docx
+++ b/Pair Programming log.docx
@@ -1,6 +1,6 @@
 
 <file path=word/document.xml><?xml version="1.0" encoding="utf-8"?>
-<w:document xmlns:wpc="http://schemas.microsoft.com/office/word/2010/wordprocessingCanvas" xmlns:cx="http://schemas.microsoft.com/office/drawing/2014/chartex" xmlns:cx1="http://schemas.microsoft.com/office/drawing/2015/9/8/chartex" xmlns:mc="http://schemas.openxmlformats.org/markup-compatibility/2006" xmlns:o="urn:schemas-microsoft-com:office:office" xmlns:r="http://schemas.openxmlformats.org/officeDocument/2006/relationships" xmlns:m="http://schemas.openxmlformats.org/officeDocument/2006/math" xmlns:v="urn:schemas-microsoft-com:vml" xmlns:wp14="http://schemas.microsoft.com/office/word/2010/wordprocessingDrawing" xmlns:wp="http://schemas.openxmlformats.org/drawingml/2006/wordprocessingDrawing" xmlns:w10="urn:schemas-microsoft-com:office:word" xmlns:w="http://schemas.openxmlformats.org/wordprocessingml/2006/main" xmlns:w14="http://schemas.microsoft.com/office/word/2010/wordml" xmlns:w15="http://schemas.microsoft.com/office/word/2012/wordml" xmlns:w16se="http://schemas.microsoft.com/office/word/2015/wordml/symex" xmlns:wpg="http://schemas.microsoft.com/office/word/2010/wordprocessingGroup" xmlns:wpi="http://schemas.microsoft.com/office/word/2010/wordprocessingInk" xmlns:wne="http://schemas.microsoft.com/office/word/2006/wordml" xmlns:wps="http://schemas.microsoft.com/office/word/2010/wordprocessingShape" mc:Ignorable="w14 w15 w16se wp14">
+<w:document xmlns:wpc="http://schemas.microsoft.com/office/word/2010/wordprocessingCanvas" xmlns:cx="http://schemas.microsoft.com/office/drawing/2014/chartex" xmlns:cx1="http://schemas.microsoft.com/office/drawing/2015/9/8/chartex" xmlns:cx2="http://schemas.microsoft.com/office/drawing/2015/10/21/chartex" xmlns:cx3="http://schemas.microsoft.com/office/drawing/2016/5/9/chartex" xmlns:cx4="http://schemas.microsoft.com/office/drawing/2016/5/10/chartex" xmlns:cx5="http://schemas.microsoft.com/office/drawing/2016/5/11/chartex" xmlns:cx6="http://schemas.microsoft.com/office/drawing/2016/5/12/chartex" xmlns:cx7="http://schemas.microsoft.com/office/drawing/2016/5/13/chartex" xmlns:cx8="http://schemas.microsoft.com/office/drawing/2016/5/14/chartex" xmlns:mc="http://schemas.openxmlformats.org/markup-compatibility/2006" xmlns:aink="http://schemas.microsoft.com/office/drawing/2016/ink" xmlns:am3d="http://schemas.microsoft.com/office/drawing/2017/model3d" xmlns:o="urn:schemas-microsoft-com:office:office" xmlns:r="http://schemas.openxmlformats.org/officeDocument/2006/relationships" xmlns:m="http://schemas.openxmlformats.org/officeDocument/2006/math" xmlns:v="urn:schemas-microsoft-com:vml" xmlns:wp14="http://schemas.microsoft.com/office/word/2010/wordprocessingDrawing" xmlns:wp="http://schemas.openxmlformats.org/drawingml/2006/wordprocessingDrawing" xmlns:w10="urn:schemas-microsoft-com:office:word" xmlns:w="http://schemas.openxmlformats.org/wordprocessingml/2006/main" xmlns:w14="http://schemas.microsoft.com/office/word/2010/wordml" xmlns:w15="http://schemas.microsoft.com/office/word/2012/wordml" xmlns:w16cid="http://schemas.microsoft.com/office/word/2016/wordml/cid" xmlns:w16se="http://schemas.microsoft.com/office/word/2015/wordml/symex" xmlns:wpg="http://schemas.microsoft.com/office/word/2010/wordprocessingGroup" xmlns:wpi="http://schemas.microsoft.com/office/word/2010/wordprocessingInk" xmlns:wne="http://schemas.microsoft.com/office/word/2006/wordml" xmlns:wps="http://schemas.microsoft.com/office/word/2010/wordprocessingShape" mc:Ignorable="w14 w15 w16se w16cid wp14">
   <w:body>
     <w:p>
       <w:pPr>
@@ -36,10 +36,16 @@
       <w:r>
         <w:t>Name:</w:t>
       </w:r>
+      <w:r>
+        <w:t xml:space="preserve"> Macauley</w:t>
+      </w:r>
     </w:p>
     <w:p>
       <w:r>
         <w:t>Partner(s):</w:t>
+      </w:r>
+      <w:r>
+        <w:t xml:space="preserve"> Sam &amp; Ash</w:t>
       </w:r>
     </w:p>
     <w:tbl>
@@ -50,8 +56,8 @@
         <w:tblLook w:val="04A0" w:firstRow="1" w:lastRow="0" w:firstColumn="1" w:lastColumn="0" w:noHBand="0" w:noVBand="1"/>
       </w:tblPr>
       <w:tblGrid>
-        <w:gridCol w:w="1277"/>
-        <w:gridCol w:w="1276"/>
+        <w:gridCol w:w="1278"/>
+        <w:gridCol w:w="1275"/>
         <w:gridCol w:w="1417"/>
         <w:gridCol w:w="1418"/>
         <w:gridCol w:w="2835"/>
@@ -60,7 +66,7 @@
       <w:tr>
         <w:tc>
           <w:tcPr>
-            <w:tcW w:w="1277" w:type="dxa"/>
+            <w:tcW w:w="1278" w:type="dxa"/>
           </w:tcPr>
           <w:p>
             <w:r>
@@ -70,7 +76,7 @@
         </w:tc>
         <w:tc>
           <w:tcPr>
-            <w:tcW w:w="1276" w:type="dxa"/>
+            <w:tcW w:w="1275" w:type="dxa"/>
           </w:tcPr>
           <w:p>
             <w:r>
@@ -125,46 +131,569 @@
       <w:tr>
         <w:tc>
           <w:tcPr>
-            <w:tcW w:w="1277" w:type="dxa"/>
-          </w:tcPr>
-          <w:p/>
-        </w:tc>
-        <w:tc>
-          <w:tcPr>
-            <w:tcW w:w="1276" w:type="dxa"/>
-          </w:tcPr>
-          <w:p/>
+            <w:tcW w:w="1278" w:type="dxa"/>
+          </w:tcPr>
+          <w:p>
+            <w:r>
+              <w:t>06/11/2019</w:t>
+            </w:r>
+          </w:p>
+        </w:tc>
+        <w:tc>
+          <w:tcPr>
+            <w:tcW w:w="1275" w:type="dxa"/>
+          </w:tcPr>
+          <w:p>
+            <w:r>
+              <w:t>&lt;1</w:t>
+            </w:r>
+          </w:p>
         </w:tc>
         <w:tc>
           <w:tcPr>
             <w:tcW w:w="1417" w:type="dxa"/>
           </w:tcPr>
-          <w:p/>
+          <w:p>
+            <w:r>
+              <w:t>P</w:t>
+            </w:r>
+          </w:p>
         </w:tc>
         <w:tc>
           <w:tcPr>
             <w:tcW w:w="1418" w:type="dxa"/>
           </w:tcPr>
-          <w:p/>
-        </w:tc>
-        <w:tc>
-          <w:tcPr>
-            <w:tcW w:w="2835" w:type="dxa"/>
-          </w:tcPr>
-          <w:p/>
-        </w:tc>
-        <w:tc>
-          <w:tcPr>
-            <w:tcW w:w="2835" w:type="dxa"/>
-          </w:tcPr>
-          <w:p/>
+          <w:p>
+            <w:r>
+              <w:t>100%</w:t>
+            </w:r>
+          </w:p>
+        </w:tc>
+        <w:tc>
+          <w:tcPr>
+            <w:tcW w:w="2835" w:type="dxa"/>
+          </w:tcPr>
+          <w:p>
+            <w:r>
+              <w:t>Calling the class to create an object</w:t>
+            </w:r>
+          </w:p>
+        </w:tc>
+        <w:tc>
+          <w:tcPr>
+            <w:tcW w:w="2835" w:type="dxa"/>
+          </w:tcPr>
+          <w:p>
+            <w:r>
+              <w:t>Used the wrong class name</w:t>
+            </w:r>
+          </w:p>
+        </w:tc>
+      </w:tr>
+      <w:tr>
+        <w:tc>
+          <w:tcPr>
+            <w:tcW w:w="1278" w:type="dxa"/>
+          </w:tcPr>
+          <w:p>
+            <w:r>
+              <w:t>06/11/2019</w:t>
+            </w:r>
+          </w:p>
+        </w:tc>
+        <w:tc>
+          <w:tcPr>
+            <w:tcW w:w="1275" w:type="dxa"/>
+          </w:tcPr>
+          <w:p>
+            <w:r>
+              <w:t>&lt;1</w:t>
+            </w:r>
+          </w:p>
+        </w:tc>
+        <w:tc>
+          <w:tcPr>
+            <w:tcW w:w="1417" w:type="dxa"/>
+          </w:tcPr>
+          <w:p>
+            <w:r>
+              <w:t>P</w:t>
+            </w:r>
+          </w:p>
+        </w:tc>
+        <w:tc>
+          <w:tcPr>
+            <w:tcW w:w="1418" w:type="dxa"/>
+          </w:tcPr>
+          <w:p>
+            <w:r>
+              <w:t>100%</w:t>
+            </w:r>
+          </w:p>
+        </w:tc>
+        <w:tc>
+          <w:tcPr>
+            <w:tcW w:w="2835" w:type="dxa"/>
+          </w:tcPr>
+          <w:p>
+            <w:r>
+              <w:t>Assigning a value to variable, array to array</w:t>
+            </w:r>
+          </w:p>
+        </w:tc>
+        <w:tc>
+          <w:tcPr>
+            <w:tcW w:w="2835" w:type="dxa"/>
+          </w:tcPr>
+          <w:p>
+            <w:r>
+              <w:t>Used the wrong variable</w:t>
+            </w:r>
+          </w:p>
+        </w:tc>
+      </w:tr>
+      <w:tr>
+        <w:tc>
+          <w:tcPr>
+            <w:tcW w:w="1278" w:type="dxa"/>
+          </w:tcPr>
+          <w:p>
+            <w:r>
+              <w:t>06/11/2019</w:t>
+            </w:r>
+          </w:p>
+        </w:tc>
+        <w:tc>
+          <w:tcPr>
+            <w:tcW w:w="1275" w:type="dxa"/>
+          </w:tcPr>
+          <w:p>
+            <w:r>
+              <w:t>&lt;1</w:t>
+            </w:r>
+          </w:p>
+        </w:tc>
+        <w:tc>
+          <w:tcPr>
+            <w:tcW w:w="1417" w:type="dxa"/>
+          </w:tcPr>
+          <w:p>
+            <w:r>
+              <w:t>P</w:t>
+            </w:r>
+          </w:p>
+        </w:tc>
+        <w:tc>
+          <w:tcPr>
+            <w:tcW w:w="1418" w:type="dxa"/>
+          </w:tcPr>
+          <w:p>
+            <w:r>
+              <w:t>100%</w:t>
+            </w:r>
+          </w:p>
+        </w:tc>
+        <w:tc>
+          <w:tcPr>
+            <w:tcW w:w="2835" w:type="dxa"/>
+          </w:tcPr>
+          <w:p>
+            <w:r>
+              <w:t xml:space="preserve">Creating an object with parameters </w:t>
+            </w:r>
+          </w:p>
+        </w:tc>
+        <w:tc>
+          <w:tcPr>
+            <w:tcW w:w="2835" w:type="dxa"/>
+          </w:tcPr>
+          <w:p>
+            <w:r>
+              <w:t xml:space="preserve">Class was changes to not need a parameter and code was not updated further on. </w:t>
+            </w:r>
+          </w:p>
         </w:tc>
       </w:tr>
     </w:tbl>
+    <w:p/>
     <w:p>
+      <w:r>
+        <w:t xml:space="preserve">Name: </w:t>
+      </w:r>
+      <w:r>
+        <w:t>Sam</w:t>
+      </w:r>
       <w:bookmarkStart w:id="0" w:name="_GoBack"/>
       <w:bookmarkEnd w:id="0"/>
     </w:p>
+    <w:p>
+      <w:r>
+        <w:t>Partner(s):</w:t>
+      </w:r>
+      <w:r>
+        <w:t xml:space="preserve"> </w:t>
+      </w:r>
+      <w:r>
+        <w:t>Ash</w:t>
+      </w:r>
+      <w:r>
+        <w:t xml:space="preserve"> &amp; Macauley</w:t>
+      </w:r>
+    </w:p>
+    <w:tbl>
+      <w:tblPr>
+        <w:tblStyle w:val="TableGrid"/>
+        <w:tblW w:w="11058" w:type="dxa"/>
+        <w:tblInd w:w="-998" w:type="dxa"/>
+        <w:tblLook w:val="04A0" w:firstRow="1" w:lastRow="0" w:firstColumn="1" w:lastColumn="0" w:noHBand="0" w:noVBand="1"/>
+      </w:tblPr>
+      <w:tblGrid>
+        <w:gridCol w:w="1278"/>
+        <w:gridCol w:w="1275"/>
+        <w:gridCol w:w="1417"/>
+        <w:gridCol w:w="1418"/>
+        <w:gridCol w:w="2835"/>
+        <w:gridCol w:w="2835"/>
+      </w:tblGrid>
+      <w:tr>
+        <w:tc>
+          <w:tcPr>
+            <w:tcW w:w="1278" w:type="dxa"/>
+          </w:tcPr>
+          <w:p>
+            <w:r>
+              <w:t>Date</w:t>
+            </w:r>
+          </w:p>
+        </w:tc>
+        <w:tc>
+          <w:tcPr>
+            <w:tcW w:w="1275" w:type="dxa"/>
+          </w:tcPr>
+          <w:p>
+            <w:r>
+              <w:t>Time spent in hours</w:t>
+            </w:r>
+          </w:p>
+        </w:tc>
+        <w:tc>
+          <w:tcPr>
+            <w:tcW w:w="1417" w:type="dxa"/>
+          </w:tcPr>
+          <w:p>
+            <w:r>
+              <w:t>Alone (A) or Pairing (P)</w:t>
+            </w:r>
+          </w:p>
+        </w:tc>
+        <w:tc>
+          <w:tcPr>
+            <w:tcW w:w="1418" w:type="dxa"/>
+          </w:tcPr>
+          <w:p>
+            <w:r>
+              <w:t>% Time spent Driving</w:t>
+            </w:r>
+          </w:p>
+        </w:tc>
+        <w:tc>
+          <w:tcPr>
+            <w:tcW w:w="2835" w:type="dxa"/>
+          </w:tcPr>
+          <w:p>
+            <w:r>
+              <w:t xml:space="preserve">Errors Encountered </w:t>
+            </w:r>
+          </w:p>
+        </w:tc>
+        <w:tc>
+          <w:tcPr>
+            <w:tcW w:w="2835" w:type="dxa"/>
+          </w:tcPr>
+          <w:p>
+            <w:r>
+              <w:t>How Errors where fixed</w:t>
+            </w:r>
+          </w:p>
+        </w:tc>
+      </w:tr>
+      <w:tr>
+        <w:tc>
+          <w:tcPr>
+            <w:tcW w:w="1278" w:type="dxa"/>
+          </w:tcPr>
+          <w:p>
+            <w:r>
+              <w:t>06/11/2019</w:t>
+            </w:r>
+          </w:p>
+        </w:tc>
+        <w:tc>
+          <w:tcPr>
+            <w:tcW w:w="1275" w:type="dxa"/>
+          </w:tcPr>
+          <w:p/>
+        </w:tc>
+        <w:tc>
+          <w:tcPr>
+            <w:tcW w:w="1417" w:type="dxa"/>
+          </w:tcPr>
+          <w:p/>
+        </w:tc>
+        <w:tc>
+          <w:tcPr>
+            <w:tcW w:w="1418" w:type="dxa"/>
+          </w:tcPr>
+          <w:p/>
+        </w:tc>
+        <w:tc>
+          <w:tcPr>
+            <w:tcW w:w="2835" w:type="dxa"/>
+          </w:tcPr>
+          <w:p/>
+        </w:tc>
+        <w:tc>
+          <w:tcPr>
+            <w:tcW w:w="2835" w:type="dxa"/>
+          </w:tcPr>
+          <w:p/>
+        </w:tc>
+      </w:tr>
+      <w:tr>
+        <w:tc>
+          <w:tcPr>
+            <w:tcW w:w="1278" w:type="dxa"/>
+          </w:tcPr>
+          <w:p>
+            <w:r>
+              <w:t>06/11/2019</w:t>
+            </w:r>
+          </w:p>
+        </w:tc>
+        <w:tc>
+          <w:tcPr>
+            <w:tcW w:w="1275" w:type="dxa"/>
+          </w:tcPr>
+          <w:p/>
+        </w:tc>
+        <w:tc>
+          <w:tcPr>
+            <w:tcW w:w="1417" w:type="dxa"/>
+          </w:tcPr>
+          <w:p/>
+        </w:tc>
+        <w:tc>
+          <w:tcPr>
+            <w:tcW w:w="1418" w:type="dxa"/>
+          </w:tcPr>
+          <w:p/>
+        </w:tc>
+        <w:tc>
+          <w:tcPr>
+            <w:tcW w:w="2835" w:type="dxa"/>
+          </w:tcPr>
+          <w:p>
+            <w:r>
+              <w:t>Parsing JSON data</w:t>
+            </w:r>
+          </w:p>
+        </w:tc>
+        <w:tc>
+          <w:tcPr>
+            <w:tcW w:w="2835" w:type="dxa"/>
+          </w:tcPr>
+          <w:p/>
+        </w:tc>
+      </w:tr>
+    </w:tbl>
+    <w:p/>
+    <w:p>
+      <w:r>
+        <w:t xml:space="preserve">Name: </w:t>
+      </w:r>
+      <w:r>
+        <w:t>Ash</w:t>
+      </w:r>
+    </w:p>
+    <w:p>
+      <w:r>
+        <w:t>Partner(s):</w:t>
+      </w:r>
+      <w:r>
+        <w:t xml:space="preserve"> Sam &amp; Macauley</w:t>
+      </w:r>
+    </w:p>
+    <w:tbl>
+      <w:tblPr>
+        <w:tblStyle w:val="TableGrid"/>
+        <w:tblW w:w="11058" w:type="dxa"/>
+        <w:tblInd w:w="-998" w:type="dxa"/>
+        <w:tblLook w:val="04A0" w:firstRow="1" w:lastRow="0" w:firstColumn="1" w:lastColumn="0" w:noHBand="0" w:noVBand="1"/>
+      </w:tblPr>
+      <w:tblGrid>
+        <w:gridCol w:w="1278"/>
+        <w:gridCol w:w="1275"/>
+        <w:gridCol w:w="1417"/>
+        <w:gridCol w:w="1418"/>
+        <w:gridCol w:w="2835"/>
+        <w:gridCol w:w="2835"/>
+      </w:tblGrid>
+      <w:tr>
+        <w:tc>
+          <w:tcPr>
+            <w:tcW w:w="1278" w:type="dxa"/>
+          </w:tcPr>
+          <w:p>
+            <w:r>
+              <w:t>Date</w:t>
+            </w:r>
+          </w:p>
+        </w:tc>
+        <w:tc>
+          <w:tcPr>
+            <w:tcW w:w="1275" w:type="dxa"/>
+          </w:tcPr>
+          <w:p>
+            <w:r>
+              <w:t>Time spent in hours</w:t>
+            </w:r>
+          </w:p>
+        </w:tc>
+        <w:tc>
+          <w:tcPr>
+            <w:tcW w:w="1417" w:type="dxa"/>
+          </w:tcPr>
+          <w:p>
+            <w:r>
+              <w:t>Alone (A) or Pairing (P)</w:t>
+            </w:r>
+          </w:p>
+        </w:tc>
+        <w:tc>
+          <w:tcPr>
+            <w:tcW w:w="1418" w:type="dxa"/>
+          </w:tcPr>
+          <w:p>
+            <w:r>
+              <w:t>% Time spent Driving</w:t>
+            </w:r>
+          </w:p>
+        </w:tc>
+        <w:tc>
+          <w:tcPr>
+            <w:tcW w:w="2835" w:type="dxa"/>
+          </w:tcPr>
+          <w:p>
+            <w:r>
+              <w:t xml:space="preserve">Errors Encountered </w:t>
+            </w:r>
+          </w:p>
+        </w:tc>
+        <w:tc>
+          <w:tcPr>
+            <w:tcW w:w="2835" w:type="dxa"/>
+          </w:tcPr>
+          <w:p>
+            <w:r>
+              <w:t>How Errors where fixed</w:t>
+            </w:r>
+          </w:p>
+        </w:tc>
+      </w:tr>
+      <w:tr>
+        <w:tc>
+          <w:tcPr>
+            <w:tcW w:w="1278" w:type="dxa"/>
+          </w:tcPr>
+          <w:p>
+            <w:r>
+              <w:t>06/11/2019</w:t>
+            </w:r>
+          </w:p>
+        </w:tc>
+        <w:tc>
+          <w:tcPr>
+            <w:tcW w:w="1275" w:type="dxa"/>
+          </w:tcPr>
+          <w:p/>
+        </w:tc>
+        <w:tc>
+          <w:tcPr>
+            <w:tcW w:w="1417" w:type="dxa"/>
+          </w:tcPr>
+          <w:p/>
+        </w:tc>
+        <w:tc>
+          <w:tcPr>
+            <w:tcW w:w="1418" w:type="dxa"/>
+          </w:tcPr>
+          <w:p/>
+        </w:tc>
+        <w:tc>
+          <w:tcPr>
+            <w:tcW w:w="2835" w:type="dxa"/>
+          </w:tcPr>
+          <w:p>
+            <w:r>
+              <w:t>Syntax error</w:t>
+            </w:r>
+          </w:p>
+        </w:tc>
+        <w:tc>
+          <w:tcPr>
+            <w:tcW w:w="2835" w:type="dxa"/>
+          </w:tcPr>
+          <w:p/>
+        </w:tc>
+      </w:tr>
+      <w:tr>
+        <w:tc>
+          <w:tcPr>
+            <w:tcW w:w="1278" w:type="dxa"/>
+          </w:tcPr>
+          <w:p>
+            <w:r>
+              <w:t>06/11/2019</w:t>
+            </w:r>
+          </w:p>
+        </w:tc>
+        <w:tc>
+          <w:tcPr>
+            <w:tcW w:w="1275" w:type="dxa"/>
+          </w:tcPr>
+          <w:p/>
+        </w:tc>
+        <w:tc>
+          <w:tcPr>
+            <w:tcW w:w="1417" w:type="dxa"/>
+          </w:tcPr>
+          <w:p/>
+        </w:tc>
+        <w:tc>
+          <w:tcPr>
+            <w:tcW w:w="1418" w:type="dxa"/>
+          </w:tcPr>
+          <w:p/>
+        </w:tc>
+        <w:tc>
+          <w:tcPr>
+            <w:tcW w:w="2835" w:type="dxa"/>
+          </w:tcPr>
+          <w:p>
+            <w:r>
+              <w:t>Parsing JSON data</w:t>
+            </w:r>
+          </w:p>
+        </w:tc>
+        <w:tc>
+          <w:tcPr>
+            <w:tcW w:w="2835" w:type="dxa"/>
+          </w:tcPr>
+          <w:p/>
+        </w:tc>
+      </w:tr>
+    </w:tbl>
+    <w:p/>
     <w:sectPr>
       <w:pgSz w:w="11906" w:h="16838"/>
       <w:pgMar w:top="1440" w:right="1440" w:bottom="1440" w:left="1440" w:header="708" w:footer="708" w:gutter="0"/>
@@ -176,7 +705,7 @@
 </file>
 
 <file path=word/styles.xml><?xml version="1.0" encoding="utf-8"?>
-<w:styles xmlns:mc="http://schemas.openxmlformats.org/markup-compatibility/2006" xmlns:r="http://schemas.openxmlformats.org/officeDocument/2006/relationships" xmlns:w="http://schemas.openxmlformats.org/wordprocessingml/2006/main" xmlns:w14="http://schemas.microsoft.com/office/word/2010/wordml" xmlns:w15="http://schemas.microsoft.com/office/word/2012/wordml" xmlns:w16se="http://schemas.microsoft.com/office/word/2015/wordml/symex" mc:Ignorable="w14 w15 w16se">
+<w:styles xmlns:mc="http://schemas.openxmlformats.org/markup-compatibility/2006" xmlns:r="http://schemas.openxmlformats.org/officeDocument/2006/relationships" xmlns:w="http://schemas.openxmlformats.org/wordprocessingml/2006/main" xmlns:w14="http://schemas.microsoft.com/office/word/2010/wordml" xmlns:w15="http://schemas.microsoft.com/office/word/2012/wordml" xmlns:w16cid="http://schemas.microsoft.com/office/word/2016/wordml/cid" xmlns:w16se="http://schemas.microsoft.com/office/word/2015/wordml/symex" mc:Ignorable="w14 w15 w16se w16cid">
   <w:docDefaults>
     <w:rPrDefault>
       <w:rPr>
@@ -192,7 +721,7 @@
       </w:pPr>
     </w:pPrDefault>
   </w:docDefaults>
-  <w:latentStyles w:defLockedState="0" w:defUIPriority="99" w:defSemiHidden="0" w:defUnhideWhenUsed="0" w:defQFormat="0" w:count="371">
+  <w:latentStyles w:defLockedState="0" w:defUIPriority="99" w:defSemiHidden="0" w:defUnhideWhenUsed="0" w:defQFormat="0" w:count="376">
     <w:lsdException w:name="Normal" w:uiPriority="0" w:qFormat="1"/>
     <w:lsdException w:name="heading 1" w:uiPriority="9" w:qFormat="1"/>
     <w:lsdException w:name="heading 2" w:semiHidden="1" w:uiPriority="9" w:unhideWhenUsed="1" w:qFormat="1"/>
@@ -298,7 +827,6 @@
     <w:lsdException w:name="HTML Sample" w:semiHidden="1" w:unhideWhenUsed="1"/>
     <w:lsdException w:name="HTML Typewriter" w:semiHidden="1" w:unhideWhenUsed="1"/>
     <w:lsdException w:name="HTML Variable" w:semiHidden="1" w:unhideWhenUsed="1"/>
-    <w:lsdException w:name="Normal Table" w:semiHidden="1" w:unhideWhenUsed="1"/>
     <w:lsdException w:name="annotation subject" w:semiHidden="1" w:unhideWhenUsed="1"/>
     <w:lsdException w:name="No List" w:semiHidden="1" w:unhideWhenUsed="1"/>
     <w:lsdException w:name="Outline List 1" w:semiHidden="1" w:unhideWhenUsed="1"/>
@@ -341,11 +869,8 @@
     <w:lsdException w:name="Table Contemporary" w:semiHidden="1" w:unhideWhenUsed="1"/>
     <w:lsdException w:name="Table Elegant" w:semiHidden="1" w:unhideWhenUsed="1"/>
     <w:lsdException w:name="Table Professional" w:semiHidden="1" w:unhideWhenUsed="1"/>
-    <w:lsdException w:name="Table Subtle 1" w:semiHidden="1" w:unhideWhenUsed="1"/>
     <w:lsdException w:name="Table Subtle 2" w:semiHidden="1" w:unhideWhenUsed="1"/>
     <w:lsdException w:name="Table Web 1" w:semiHidden="1" w:unhideWhenUsed="1"/>
-    <w:lsdException w:name="Table Web 2" w:semiHidden="1" w:unhideWhenUsed="1"/>
-    <w:lsdException w:name="Table Web 3" w:semiHidden="1" w:unhideWhenUsed="1"/>
     <w:lsdException w:name="Balloon Text" w:semiHidden="1" w:unhideWhenUsed="1"/>
     <w:lsdException w:name="Table Grid" w:uiPriority="39"/>
     <w:lsdException w:name="Table Theme" w:semiHidden="1" w:unhideWhenUsed="1"/>
@@ -564,6 +1089,11 @@
     <w:lsdException w:name="List Table 5 Dark Accent 6" w:uiPriority="50"/>
     <w:lsdException w:name="List Table 6 Colorful Accent 6" w:uiPriority="51"/>
     <w:lsdException w:name="List Table 7 Colorful Accent 6" w:uiPriority="52"/>
+    <w:lsdException w:name="Mention" w:semiHidden="1" w:unhideWhenUsed="1"/>
+    <w:lsdException w:name="Smart Hyperlink" w:semiHidden="1" w:unhideWhenUsed="1"/>
+    <w:lsdException w:name="Hashtag" w:semiHidden="1" w:unhideWhenUsed="1"/>
+    <w:lsdException w:name="Unresolved Mention" w:semiHidden="1" w:unhideWhenUsed="1"/>
+    <w:lsdException w:name="Smart Link" w:semiHidden="1" w:unhideWhenUsed="1"/>
   </w:latentStyles>
   <w:style w:type="paragraph" w:default="1" w:styleId="Normal">
     <w:name w:val="Normal"/>

</xml_diff>